<commit_message>
new laporan and code for flask
</commit_message>
<xml_diff>
--- a/laporan/All-Report.docx
+++ b/laporan/All-Report.docx
@@ -19,26 +19,30 @@
         </w:rPr>
         <w:t>FP TREE</w:t>
       </w:r>
-      <w:bookmarkStart w:id="0" w:name="_GoBack"/>
-      <w:bookmarkEnd w:id="0"/>
     </w:p>
     <w:tbl>
       <w:tblPr>
         <w:tblStyle w:val="TableGrid"/>
-        <w:tblW w:w="9350" w:type="dxa"/>
+        <w:tblW w:w="9695" w:type="dxa"/>
         <w:tblLook w:val="04A0" w:firstRow="1" w:lastRow="0" w:firstColumn="1" w:lastColumn="0" w:noHBand="0" w:noVBand="1"/>
       </w:tblPr>
       <w:tblGrid>
-        <w:gridCol w:w="2101"/>
-        <w:gridCol w:w="1967"/>
-        <w:gridCol w:w="2006"/>
-        <w:gridCol w:w="1638"/>
-        <w:gridCol w:w="1638"/>
+        <w:gridCol w:w="1408"/>
+        <w:gridCol w:w="1185"/>
+        <w:gridCol w:w="1248"/>
+        <w:gridCol w:w="1164"/>
+        <w:gridCol w:w="876"/>
+        <w:gridCol w:w="876"/>
+        <w:gridCol w:w="1063"/>
+        <w:gridCol w:w="964"/>
+        <w:gridCol w:w="911"/>
       </w:tblGrid>
       <w:tr>
         <w:tc>
           <w:tcPr>
-            <w:tcW w:w="2101" w:type="dxa"/>
+            <w:tcW w:w="1408" w:type="dxa"/>
+            <w:vMerge w:val="restart"/>
+            <w:vAlign w:val="center"/>
           </w:tcPr>
           <w:p>
             <w:pPr>
@@ -58,7 +62,9 @@
         </w:tc>
         <w:tc>
           <w:tcPr>
-            <w:tcW w:w="1967" w:type="dxa"/>
+            <w:tcW w:w="1185" w:type="dxa"/>
+            <w:vMerge w:val="restart"/>
+            <w:vAlign w:val="center"/>
           </w:tcPr>
           <w:p>
             <w:pPr>
@@ -94,7 +100,9 @@
         </w:tc>
         <w:tc>
           <w:tcPr>
-            <w:tcW w:w="2006" w:type="dxa"/>
+            <w:tcW w:w="1248" w:type="dxa"/>
+            <w:vMerge w:val="restart"/>
+            <w:vAlign w:val="center"/>
           </w:tcPr>
           <w:p>
             <w:pPr>
@@ -114,7 +122,8 @@
         </w:tc>
         <w:tc>
           <w:tcPr>
-            <w:tcW w:w="1638" w:type="dxa"/>
+            <w:tcW w:w="2916" w:type="dxa"/>
+            <w:gridSpan w:val="3"/>
           </w:tcPr>
           <w:p>
             <w:pPr>
@@ -134,7 +143,8 @@
         </w:tc>
         <w:tc>
           <w:tcPr>
-            <w:tcW w:w="1638" w:type="dxa"/>
+            <w:tcW w:w="2938" w:type="dxa"/>
+            <w:gridSpan w:val="3"/>
           </w:tcPr>
           <w:p>
             <w:pPr>
@@ -156,91 +166,178 @@
       <w:tr>
         <w:tc>
           <w:tcPr>
-            <w:tcW w:w="2101" w:type="dxa"/>
-          </w:tcPr>
-          <w:p>
-            <w:pPr>
-              <w:spacing w:after="80"/>
-              <w:jc w:val="center"/>
-              <w:rPr>
-                <w:b/>
-              </w:rPr>
-            </w:pPr>
-            <w:r>
-              <w:rPr>
-                <w:b/>
-              </w:rPr>
-              <w:t>3</w:t>
-            </w:r>
-          </w:p>
-        </w:tc>
-        <w:tc>
-          <w:tcPr>
-            <w:tcW w:w="1967" w:type="dxa"/>
-          </w:tcPr>
-          <w:p>
-            <w:pPr>
-              <w:spacing w:after="80"/>
-              <w:jc w:val="center"/>
-            </w:pPr>
-            <w:r>
-              <w:t>250</w:t>
-            </w:r>
-          </w:p>
-        </w:tc>
-        <w:tc>
-          <w:tcPr>
-            <w:tcW w:w="2006" w:type="dxa"/>
-          </w:tcPr>
-          <w:p>
-            <w:pPr>
-              <w:spacing w:after="80"/>
-              <w:jc w:val="center"/>
-            </w:pPr>
-            <w:r>
-              <w:t>289,940</w:t>
-            </w:r>
-          </w:p>
-        </w:tc>
-        <w:tc>
-          <w:tcPr>
-            <w:tcW w:w="1638" w:type="dxa"/>
-          </w:tcPr>
-          <w:p>
-            <w:pPr>
-              <w:jc w:val="center"/>
-              <w:rPr>
-                <w:rFonts w:ascii="Calibri" w:hAnsi="Calibri" w:cs="Calibri"/>
-                <w:color w:val="000000"/>
-              </w:rPr>
-            </w:pPr>
-            <w:r>
-              <w:rPr>
-                <w:rFonts w:ascii="Calibri" w:hAnsi="Calibri" w:cs="Calibri"/>
-                <w:color w:val="000000"/>
-              </w:rPr>
-              <w:t>75.897</w:t>
-            </w:r>
-          </w:p>
-        </w:tc>
-        <w:tc>
-          <w:tcPr>
-            <w:tcW w:w="1638" w:type="dxa"/>
-          </w:tcPr>
-          <w:p>
-            <w:pPr>
-              <w:jc w:val="center"/>
-              <w:rPr>
-                <w:rFonts w:ascii="Calibri" w:hAnsi="Calibri" w:cs="Calibri"/>
-                <w:color w:val="000000"/>
-              </w:rPr>
-            </w:pPr>
-            <w:r>
-              <w:rPr>
-                <w:rFonts w:ascii="Calibri" w:hAnsi="Calibri" w:cs="Calibri"/>
-                <w:color w:val="000000"/>
-              </w:rPr>
-              <w:t>75.897</w:t>
+            <w:tcW w:w="1408" w:type="dxa"/>
+            <w:vMerge/>
+          </w:tcPr>
+          <w:p>
+            <w:pPr>
+              <w:spacing w:after="80"/>
+              <w:jc w:val="center"/>
+              <w:rPr>
+                <w:b/>
+              </w:rPr>
+            </w:pPr>
+          </w:p>
+        </w:tc>
+        <w:tc>
+          <w:tcPr>
+            <w:tcW w:w="1185" w:type="dxa"/>
+            <w:vMerge/>
+          </w:tcPr>
+          <w:p>
+            <w:pPr>
+              <w:spacing w:after="80"/>
+              <w:jc w:val="center"/>
+              <w:rPr>
+                <w:b/>
+              </w:rPr>
+            </w:pPr>
+          </w:p>
+        </w:tc>
+        <w:tc>
+          <w:tcPr>
+            <w:tcW w:w="1248" w:type="dxa"/>
+            <w:vMerge/>
+          </w:tcPr>
+          <w:p>
+            <w:pPr>
+              <w:spacing w:after="80"/>
+              <w:jc w:val="center"/>
+              <w:rPr>
+                <w:b/>
+              </w:rPr>
+            </w:pPr>
+          </w:p>
+        </w:tc>
+        <w:tc>
+          <w:tcPr>
+            <w:tcW w:w="1164" w:type="dxa"/>
+          </w:tcPr>
+          <w:p>
+            <w:pPr>
+              <w:spacing w:after="80"/>
+              <w:jc w:val="center"/>
+              <w:rPr>
+                <w:b/>
+                <w:sz w:val="18"/>
+              </w:rPr>
+            </w:pPr>
+            <w:r>
+              <w:rPr>
+                <w:b/>
+                <w:sz w:val="18"/>
+              </w:rPr>
+              <w:t>Accuracy</w:t>
+            </w:r>
+          </w:p>
+        </w:tc>
+        <w:tc>
+          <w:tcPr>
+            <w:tcW w:w="876" w:type="dxa"/>
+          </w:tcPr>
+          <w:p>
+            <w:pPr>
+              <w:spacing w:after="80"/>
+              <w:jc w:val="center"/>
+              <w:rPr>
+                <w:b/>
+                <w:sz w:val="18"/>
+              </w:rPr>
+            </w:pPr>
+            <w:r>
+              <w:rPr>
+                <w:b/>
+                <w:sz w:val="18"/>
+              </w:rPr>
+              <w:t>IR Score</w:t>
+            </w:r>
+          </w:p>
+        </w:tc>
+        <w:tc>
+          <w:tcPr>
+            <w:tcW w:w="876" w:type="dxa"/>
+          </w:tcPr>
+          <w:p>
+            <w:pPr>
+              <w:spacing w:after="80"/>
+              <w:jc w:val="center"/>
+              <w:rPr>
+                <w:b/>
+                <w:sz w:val="18"/>
+              </w:rPr>
+            </w:pPr>
+            <w:r>
+              <w:rPr>
+                <w:b/>
+                <w:sz w:val="18"/>
+              </w:rPr>
+              <w:t>IR Show</w:t>
+            </w:r>
+          </w:p>
+        </w:tc>
+        <w:tc>
+          <w:tcPr>
+            <w:tcW w:w="1063" w:type="dxa"/>
+          </w:tcPr>
+          <w:p>
+            <w:pPr>
+              <w:spacing w:after="80"/>
+              <w:jc w:val="center"/>
+              <w:rPr>
+                <w:b/>
+                <w:sz w:val="18"/>
+              </w:rPr>
+            </w:pPr>
+            <w:r>
+              <w:rPr>
+                <w:b/>
+                <w:sz w:val="18"/>
+              </w:rPr>
+              <w:t>Accuracy</w:t>
+            </w:r>
+          </w:p>
+        </w:tc>
+        <w:tc>
+          <w:tcPr>
+            <w:tcW w:w="964" w:type="dxa"/>
+          </w:tcPr>
+          <w:p>
+            <w:pPr>
+              <w:spacing w:after="80"/>
+              <w:jc w:val="center"/>
+              <w:rPr>
+                <w:b/>
+                <w:sz w:val="18"/>
+              </w:rPr>
+            </w:pPr>
+            <w:r>
+              <w:rPr>
+                <w:b/>
+                <w:sz w:val="18"/>
+              </w:rPr>
+              <w:t>IR Score</w:t>
+            </w:r>
+          </w:p>
+        </w:tc>
+        <w:tc>
+          <w:tcPr>
+            <w:tcW w:w="908" w:type="dxa"/>
+          </w:tcPr>
+          <w:p>
+            <w:pPr>
+              <w:spacing w:after="80"/>
+              <w:jc w:val="center"/>
+              <w:rPr>
+                <w:b/>
+                <w:sz w:val="18"/>
+              </w:rPr>
+            </w:pPr>
+            <w:r>
+              <w:rPr>
+                <w:b/>
+                <w:sz w:val="18"/>
+              </w:rPr>
+              <w:t>IR Show</w:t>
             </w:r>
           </w:p>
         </w:tc>
@@ -248,91 +345,175 @@
       <w:tr>
         <w:tc>
           <w:tcPr>
-            <w:tcW w:w="2101" w:type="dxa"/>
-          </w:tcPr>
-          <w:p>
-            <w:pPr>
-              <w:spacing w:after="80"/>
-              <w:jc w:val="center"/>
-              <w:rPr>
-                <w:b/>
-              </w:rPr>
-            </w:pPr>
-            <w:r>
-              <w:rPr>
-                <w:b/>
-              </w:rPr>
-              <w:t>5</w:t>
-            </w:r>
-          </w:p>
-        </w:tc>
-        <w:tc>
-          <w:tcPr>
-            <w:tcW w:w="1967" w:type="dxa"/>
-          </w:tcPr>
-          <w:p>
-            <w:pPr>
-              <w:spacing w:after="80"/>
-              <w:jc w:val="center"/>
-            </w:pPr>
-            <w:r>
-              <w:t>204</w:t>
-            </w:r>
-          </w:p>
-        </w:tc>
-        <w:tc>
-          <w:tcPr>
-            <w:tcW w:w="2006" w:type="dxa"/>
-          </w:tcPr>
-          <w:p>
-            <w:pPr>
-              <w:spacing w:after="80"/>
-              <w:jc w:val="center"/>
-            </w:pPr>
-            <w:r>
-              <w:t>30,940</w:t>
-            </w:r>
-          </w:p>
-        </w:tc>
-        <w:tc>
-          <w:tcPr>
-            <w:tcW w:w="1638" w:type="dxa"/>
-          </w:tcPr>
-          <w:p>
-            <w:pPr>
-              <w:jc w:val="center"/>
-              <w:rPr>
-                <w:rFonts w:ascii="Calibri" w:hAnsi="Calibri" w:cs="Calibri"/>
-                <w:color w:val="000000"/>
-              </w:rPr>
-            </w:pPr>
-            <w:r>
-              <w:rPr>
-                <w:rFonts w:ascii="Calibri" w:hAnsi="Calibri" w:cs="Calibri"/>
-                <w:color w:val="000000"/>
-              </w:rPr>
-              <w:t>76.381</w:t>
-            </w:r>
-          </w:p>
-        </w:tc>
-        <w:tc>
-          <w:tcPr>
-            <w:tcW w:w="1638" w:type="dxa"/>
-          </w:tcPr>
-          <w:p>
-            <w:pPr>
-              <w:jc w:val="center"/>
-              <w:rPr>
-                <w:rFonts w:ascii="Calibri" w:hAnsi="Calibri" w:cs="Calibri"/>
-                <w:color w:val="000000"/>
-              </w:rPr>
-            </w:pPr>
-            <w:r>
-              <w:rPr>
-                <w:rFonts w:ascii="Calibri" w:hAnsi="Calibri" w:cs="Calibri"/>
-                <w:color w:val="000000"/>
-              </w:rPr>
-              <w:t>75.376</w:t>
+            <w:tcW w:w="1408" w:type="dxa"/>
+          </w:tcPr>
+          <w:p>
+            <w:pPr>
+              <w:spacing w:after="80"/>
+              <w:jc w:val="center"/>
+              <w:rPr>
+                <w:b/>
+              </w:rPr>
+            </w:pPr>
+            <w:r>
+              <w:rPr>
+                <w:b/>
+              </w:rPr>
+              <w:t>3</w:t>
+            </w:r>
+          </w:p>
+        </w:tc>
+        <w:tc>
+          <w:tcPr>
+            <w:tcW w:w="1185" w:type="dxa"/>
+          </w:tcPr>
+          <w:p>
+            <w:pPr>
+              <w:spacing w:after="80"/>
+              <w:jc w:val="center"/>
+            </w:pPr>
+            <w:r>
+              <w:t>250</w:t>
+            </w:r>
+          </w:p>
+        </w:tc>
+        <w:tc>
+          <w:tcPr>
+            <w:tcW w:w="1248" w:type="dxa"/>
+          </w:tcPr>
+          <w:p>
+            <w:pPr>
+              <w:spacing w:after="80"/>
+              <w:jc w:val="center"/>
+            </w:pPr>
+            <w:r>
+              <w:t>289,940</w:t>
+            </w:r>
+          </w:p>
+        </w:tc>
+        <w:tc>
+          <w:tcPr>
+            <w:tcW w:w="1164" w:type="dxa"/>
+          </w:tcPr>
+          <w:p>
+            <w:pPr>
+              <w:jc w:val="center"/>
+              <w:rPr>
+                <w:rFonts w:ascii="Calibri" w:hAnsi="Calibri" w:cs="Calibri"/>
+                <w:color w:val="000000"/>
+              </w:rPr>
+            </w:pPr>
+            <w:r>
+              <w:rPr>
+                <w:rFonts w:ascii="Calibri" w:hAnsi="Calibri" w:cs="Calibri"/>
+                <w:color w:val="000000"/>
+              </w:rPr>
+              <w:t>75.897</w:t>
+            </w:r>
+          </w:p>
+        </w:tc>
+        <w:tc>
+          <w:tcPr>
+            <w:tcW w:w="876" w:type="dxa"/>
+          </w:tcPr>
+          <w:p>
+            <w:pPr>
+              <w:jc w:val="center"/>
+              <w:rPr>
+                <w:rFonts w:ascii="Calibri" w:hAnsi="Calibri" w:cs="Calibri"/>
+                <w:color w:val="000000"/>
+              </w:rPr>
+            </w:pPr>
+            <w:r>
+              <w:rPr>
+                <w:rFonts w:ascii="Calibri" w:hAnsi="Calibri" w:cs="Calibri"/>
+                <w:color w:val="000000"/>
+              </w:rPr>
+              <w:t>87.135</w:t>
+            </w:r>
+          </w:p>
+        </w:tc>
+        <w:tc>
+          <w:tcPr>
+            <w:tcW w:w="876" w:type="dxa"/>
+          </w:tcPr>
+          <w:p>
+            <w:pPr>
+              <w:jc w:val="center"/>
+              <w:rPr>
+                <w:rFonts w:ascii="Calibri" w:hAnsi="Calibri" w:cs="Calibri"/>
+                <w:color w:val="000000"/>
+              </w:rPr>
+            </w:pPr>
+            <w:r>
+              <w:rPr>
+                <w:rFonts w:ascii="Calibri" w:hAnsi="Calibri" w:cs="Calibri"/>
+                <w:color w:val="000000"/>
+              </w:rPr>
+              <w:t>188</w:t>
+            </w:r>
+          </w:p>
+        </w:tc>
+        <w:tc>
+          <w:tcPr>
+            <w:tcW w:w="1063" w:type="dxa"/>
+          </w:tcPr>
+          <w:p>
+            <w:pPr>
+              <w:jc w:val="center"/>
+              <w:rPr>
+                <w:rFonts w:ascii="Calibri" w:hAnsi="Calibri" w:cs="Calibri"/>
+                <w:color w:val="000000"/>
+              </w:rPr>
+            </w:pPr>
+            <w:r>
+              <w:rPr>
+                <w:rFonts w:ascii="Calibri" w:hAnsi="Calibri" w:cs="Calibri"/>
+                <w:color w:val="000000"/>
+              </w:rPr>
+              <w:t>75.897</w:t>
+            </w:r>
+          </w:p>
+        </w:tc>
+        <w:tc>
+          <w:tcPr>
+            <w:tcW w:w="964" w:type="dxa"/>
+          </w:tcPr>
+          <w:p>
+            <w:pPr>
+              <w:jc w:val="center"/>
+              <w:rPr>
+                <w:rFonts w:ascii="Calibri" w:hAnsi="Calibri" w:cs="Calibri"/>
+                <w:color w:val="000000"/>
+              </w:rPr>
+            </w:pPr>
+            <w:r>
+              <w:rPr>
+                <w:rFonts w:ascii="Calibri" w:hAnsi="Calibri" w:cs="Calibri"/>
+                <w:color w:val="000000"/>
+              </w:rPr>
+              <w:t>85.829</w:t>
+            </w:r>
+          </w:p>
+        </w:tc>
+        <w:tc>
+          <w:tcPr>
+            <w:tcW w:w="908" w:type="dxa"/>
+          </w:tcPr>
+          <w:p>
+            <w:pPr>
+              <w:jc w:val="center"/>
+              <w:rPr>
+                <w:rFonts w:ascii="Calibri" w:hAnsi="Calibri" w:cs="Calibri"/>
+                <w:color w:val="000000"/>
+              </w:rPr>
+            </w:pPr>
+            <w:r>
+              <w:rPr>
+                <w:rFonts w:ascii="Calibri" w:hAnsi="Calibri" w:cs="Calibri"/>
+                <w:color w:val="000000"/>
+              </w:rPr>
+              <w:t>187</w:t>
             </w:r>
           </w:p>
         </w:tc>
@@ -340,91 +521,175 @@
       <w:tr>
         <w:tc>
           <w:tcPr>
-            <w:tcW w:w="2101" w:type="dxa"/>
-          </w:tcPr>
-          <w:p>
-            <w:pPr>
-              <w:spacing w:after="80"/>
-              <w:jc w:val="center"/>
-              <w:rPr>
-                <w:b/>
-              </w:rPr>
-            </w:pPr>
-            <w:r>
-              <w:rPr>
-                <w:b/>
-              </w:rPr>
-              <w:t>8</w:t>
-            </w:r>
-          </w:p>
-        </w:tc>
-        <w:tc>
-          <w:tcPr>
-            <w:tcW w:w="1967" w:type="dxa"/>
-          </w:tcPr>
-          <w:p>
-            <w:pPr>
-              <w:spacing w:after="80"/>
-              <w:jc w:val="center"/>
-            </w:pPr>
-            <w:r>
-              <w:t>159</w:t>
-            </w:r>
-          </w:p>
-        </w:tc>
-        <w:tc>
-          <w:tcPr>
-            <w:tcW w:w="2006" w:type="dxa"/>
-          </w:tcPr>
-          <w:p>
-            <w:pPr>
-              <w:spacing w:after="80"/>
-              <w:jc w:val="center"/>
-            </w:pPr>
-            <w:r>
-              <w:t>6,006</w:t>
-            </w:r>
-          </w:p>
-        </w:tc>
-        <w:tc>
-          <w:tcPr>
-            <w:tcW w:w="1638" w:type="dxa"/>
-          </w:tcPr>
-          <w:p>
-            <w:pPr>
-              <w:jc w:val="center"/>
-              <w:rPr>
-                <w:rFonts w:ascii="Calibri" w:hAnsi="Calibri" w:cs="Calibri"/>
-                <w:color w:val="000000"/>
-              </w:rPr>
-            </w:pPr>
-            <w:r>
-              <w:rPr>
-                <w:rFonts w:ascii="Calibri" w:hAnsi="Calibri" w:cs="Calibri"/>
-                <w:color w:val="000000"/>
-              </w:rPr>
-              <w:t>74.371</w:t>
-            </w:r>
-          </w:p>
-        </w:tc>
-        <w:tc>
-          <w:tcPr>
-            <w:tcW w:w="1638" w:type="dxa"/>
-          </w:tcPr>
-          <w:p>
-            <w:pPr>
-              <w:jc w:val="center"/>
-              <w:rPr>
-                <w:rFonts w:ascii="Calibri" w:hAnsi="Calibri" w:cs="Calibri"/>
-                <w:color w:val="000000"/>
-              </w:rPr>
-            </w:pPr>
-            <w:r>
-              <w:rPr>
-                <w:rFonts w:ascii="Calibri" w:hAnsi="Calibri" w:cs="Calibri"/>
-                <w:color w:val="000000"/>
-              </w:rPr>
-              <w:t>73.366</w:t>
+            <w:tcW w:w="1408" w:type="dxa"/>
+          </w:tcPr>
+          <w:p>
+            <w:pPr>
+              <w:spacing w:after="80"/>
+              <w:jc w:val="center"/>
+              <w:rPr>
+                <w:b/>
+              </w:rPr>
+            </w:pPr>
+            <w:r>
+              <w:rPr>
+                <w:b/>
+              </w:rPr>
+              <w:t>5</w:t>
+            </w:r>
+          </w:p>
+        </w:tc>
+        <w:tc>
+          <w:tcPr>
+            <w:tcW w:w="1185" w:type="dxa"/>
+          </w:tcPr>
+          <w:p>
+            <w:pPr>
+              <w:spacing w:after="80"/>
+              <w:jc w:val="center"/>
+            </w:pPr>
+            <w:r>
+              <w:t>204</w:t>
+            </w:r>
+          </w:p>
+        </w:tc>
+        <w:tc>
+          <w:tcPr>
+            <w:tcW w:w="1248" w:type="dxa"/>
+          </w:tcPr>
+          <w:p>
+            <w:pPr>
+              <w:spacing w:after="80"/>
+              <w:jc w:val="center"/>
+            </w:pPr>
+            <w:r>
+              <w:t>30,940</w:t>
+            </w:r>
+          </w:p>
+        </w:tc>
+        <w:tc>
+          <w:tcPr>
+            <w:tcW w:w="1164" w:type="dxa"/>
+          </w:tcPr>
+          <w:p>
+            <w:pPr>
+              <w:jc w:val="center"/>
+              <w:rPr>
+                <w:rFonts w:ascii="Calibri" w:hAnsi="Calibri" w:cs="Calibri"/>
+                <w:color w:val="000000"/>
+              </w:rPr>
+            </w:pPr>
+            <w:r>
+              <w:rPr>
+                <w:rFonts w:ascii="Calibri" w:hAnsi="Calibri" w:cs="Calibri"/>
+                <w:color w:val="000000"/>
+              </w:rPr>
+              <w:t>76.381</w:t>
+            </w:r>
+          </w:p>
+        </w:tc>
+        <w:tc>
+          <w:tcPr>
+            <w:tcW w:w="876" w:type="dxa"/>
+          </w:tcPr>
+          <w:p>
+            <w:pPr>
+              <w:jc w:val="center"/>
+              <w:rPr>
+                <w:rFonts w:ascii="Calibri" w:hAnsi="Calibri" w:cs="Calibri"/>
+                <w:color w:val="000000"/>
+              </w:rPr>
+            </w:pPr>
+            <w:r>
+              <w:rPr>
+                <w:rFonts w:ascii="Calibri" w:hAnsi="Calibri" w:cs="Calibri"/>
+                <w:color w:val="000000"/>
+              </w:rPr>
+              <w:t>87.738</w:t>
+            </w:r>
+          </w:p>
+        </w:tc>
+        <w:tc>
+          <w:tcPr>
+            <w:tcW w:w="876" w:type="dxa"/>
+          </w:tcPr>
+          <w:p>
+            <w:pPr>
+              <w:jc w:val="center"/>
+              <w:rPr>
+                <w:rFonts w:ascii="Calibri" w:hAnsi="Calibri" w:cs="Calibri"/>
+                <w:color w:val="000000"/>
+              </w:rPr>
+            </w:pPr>
+            <w:r>
+              <w:rPr>
+                <w:rFonts w:ascii="Calibri" w:hAnsi="Calibri" w:cs="Calibri"/>
+                <w:color w:val="000000"/>
+              </w:rPr>
+              <w:t>189</w:t>
+            </w:r>
+          </w:p>
+        </w:tc>
+        <w:tc>
+          <w:tcPr>
+            <w:tcW w:w="1063" w:type="dxa"/>
+          </w:tcPr>
+          <w:p>
+            <w:pPr>
+              <w:jc w:val="center"/>
+              <w:rPr>
+                <w:rFonts w:ascii="Calibri" w:hAnsi="Calibri" w:cs="Calibri"/>
+                <w:color w:val="000000"/>
+              </w:rPr>
+            </w:pPr>
+            <w:r>
+              <w:rPr>
+                <w:rFonts w:ascii="Calibri" w:hAnsi="Calibri" w:cs="Calibri"/>
+                <w:color w:val="000000"/>
+              </w:rPr>
+              <w:t>75.376</w:t>
+            </w:r>
+          </w:p>
+        </w:tc>
+        <w:tc>
+          <w:tcPr>
+            <w:tcW w:w="964" w:type="dxa"/>
+          </w:tcPr>
+          <w:p>
+            <w:pPr>
+              <w:jc w:val="center"/>
+              <w:rPr>
+                <w:rFonts w:ascii="Calibri" w:hAnsi="Calibri" w:cs="Calibri"/>
+                <w:color w:val="000000"/>
+              </w:rPr>
+            </w:pPr>
+            <w:r>
+              <w:rPr>
+                <w:rFonts w:ascii="Calibri" w:hAnsi="Calibri" w:cs="Calibri"/>
+                <w:color w:val="000000"/>
+              </w:rPr>
+              <w:t>85.829</w:t>
+            </w:r>
+          </w:p>
+        </w:tc>
+        <w:tc>
+          <w:tcPr>
+            <w:tcW w:w="908" w:type="dxa"/>
+          </w:tcPr>
+          <w:p>
+            <w:pPr>
+              <w:jc w:val="center"/>
+              <w:rPr>
+                <w:rFonts w:ascii="Calibri" w:hAnsi="Calibri" w:cs="Calibri"/>
+                <w:color w:val="000000"/>
+              </w:rPr>
+            </w:pPr>
+            <w:r>
+              <w:rPr>
+                <w:rFonts w:ascii="Calibri" w:hAnsi="Calibri" w:cs="Calibri"/>
+                <w:color w:val="000000"/>
+              </w:rPr>
+              <w:t>184</w:t>
             </w:r>
           </w:p>
         </w:tc>
@@ -432,91 +697,175 @@
       <w:tr>
         <w:tc>
           <w:tcPr>
-            <w:tcW w:w="2101" w:type="dxa"/>
-          </w:tcPr>
-          <w:p>
-            <w:pPr>
-              <w:spacing w:after="80"/>
-              <w:jc w:val="center"/>
-              <w:rPr>
-                <w:b/>
-              </w:rPr>
-            </w:pPr>
-            <w:r>
-              <w:rPr>
-                <w:b/>
-              </w:rPr>
-              <w:t>10</w:t>
-            </w:r>
-          </w:p>
-        </w:tc>
-        <w:tc>
-          <w:tcPr>
-            <w:tcW w:w="1967" w:type="dxa"/>
-          </w:tcPr>
-          <w:p>
-            <w:pPr>
-              <w:spacing w:after="80"/>
-              <w:jc w:val="center"/>
-            </w:pPr>
-            <w:r>
-              <w:t>133</w:t>
-            </w:r>
-          </w:p>
-        </w:tc>
-        <w:tc>
-          <w:tcPr>
-            <w:tcW w:w="2006" w:type="dxa"/>
-          </w:tcPr>
-          <w:p>
-            <w:pPr>
-              <w:spacing w:after="80"/>
-              <w:jc w:val="center"/>
-            </w:pPr>
-            <w:r>
-              <w:t>3,290</w:t>
-            </w:r>
-          </w:p>
-        </w:tc>
-        <w:tc>
-          <w:tcPr>
-            <w:tcW w:w="1638" w:type="dxa"/>
-          </w:tcPr>
-          <w:p>
-            <w:pPr>
-              <w:jc w:val="center"/>
-              <w:rPr>
-                <w:rFonts w:ascii="Calibri" w:hAnsi="Calibri" w:cs="Calibri"/>
-                <w:color w:val="000000"/>
-              </w:rPr>
-            </w:pPr>
-            <w:r>
-              <w:rPr>
-                <w:rFonts w:ascii="Calibri" w:hAnsi="Calibri" w:cs="Calibri"/>
-                <w:color w:val="000000"/>
-              </w:rPr>
-              <w:t>74.874</w:t>
-            </w:r>
-          </w:p>
-        </w:tc>
-        <w:tc>
-          <w:tcPr>
-            <w:tcW w:w="1638" w:type="dxa"/>
-          </w:tcPr>
-          <w:p>
-            <w:pPr>
-              <w:jc w:val="center"/>
-              <w:rPr>
-                <w:rFonts w:ascii="Calibri" w:hAnsi="Calibri" w:cs="Calibri"/>
-                <w:color w:val="000000"/>
-              </w:rPr>
-            </w:pPr>
-            <w:r>
-              <w:rPr>
-                <w:rFonts w:ascii="Calibri" w:hAnsi="Calibri" w:cs="Calibri"/>
-                <w:color w:val="000000"/>
-              </w:rPr>
-              <w:t>71.859</w:t>
+            <w:tcW w:w="1408" w:type="dxa"/>
+          </w:tcPr>
+          <w:p>
+            <w:pPr>
+              <w:spacing w:after="80"/>
+              <w:jc w:val="center"/>
+              <w:rPr>
+                <w:b/>
+              </w:rPr>
+            </w:pPr>
+            <w:r>
+              <w:rPr>
+                <w:b/>
+              </w:rPr>
+              <w:t>8</w:t>
+            </w:r>
+          </w:p>
+        </w:tc>
+        <w:tc>
+          <w:tcPr>
+            <w:tcW w:w="1185" w:type="dxa"/>
+          </w:tcPr>
+          <w:p>
+            <w:pPr>
+              <w:spacing w:after="80"/>
+              <w:jc w:val="center"/>
+            </w:pPr>
+            <w:r>
+              <w:t>159</w:t>
+            </w:r>
+          </w:p>
+        </w:tc>
+        <w:tc>
+          <w:tcPr>
+            <w:tcW w:w="1248" w:type="dxa"/>
+          </w:tcPr>
+          <w:p>
+            <w:pPr>
+              <w:spacing w:after="80"/>
+              <w:jc w:val="center"/>
+            </w:pPr>
+            <w:r>
+              <w:t>6,006</w:t>
+            </w:r>
+          </w:p>
+        </w:tc>
+        <w:tc>
+          <w:tcPr>
+            <w:tcW w:w="1164" w:type="dxa"/>
+          </w:tcPr>
+          <w:p>
+            <w:pPr>
+              <w:jc w:val="center"/>
+              <w:rPr>
+                <w:rFonts w:ascii="Calibri" w:hAnsi="Calibri" w:cs="Calibri"/>
+                <w:color w:val="000000"/>
+              </w:rPr>
+            </w:pPr>
+            <w:r>
+              <w:rPr>
+                <w:rFonts w:ascii="Calibri" w:hAnsi="Calibri" w:cs="Calibri"/>
+                <w:color w:val="000000"/>
+              </w:rPr>
+              <w:t>74.371</w:t>
+            </w:r>
+          </w:p>
+        </w:tc>
+        <w:tc>
+          <w:tcPr>
+            <w:tcW w:w="876" w:type="dxa"/>
+          </w:tcPr>
+          <w:p>
+            <w:pPr>
+              <w:jc w:val="center"/>
+              <w:rPr>
+                <w:rFonts w:ascii="Calibri" w:hAnsi="Calibri" w:cs="Calibri"/>
+                <w:color w:val="000000"/>
+              </w:rPr>
+            </w:pPr>
+            <w:r>
+              <w:rPr>
+                <w:rFonts w:ascii="Calibri" w:hAnsi="Calibri" w:cs="Calibri"/>
+                <w:color w:val="000000"/>
+              </w:rPr>
+              <w:t>87.738</w:t>
+            </w:r>
+          </w:p>
+        </w:tc>
+        <w:tc>
+          <w:tcPr>
+            <w:tcW w:w="876" w:type="dxa"/>
+          </w:tcPr>
+          <w:p>
+            <w:pPr>
+              <w:jc w:val="center"/>
+              <w:rPr>
+                <w:rFonts w:ascii="Calibri" w:hAnsi="Calibri" w:cs="Calibri"/>
+                <w:color w:val="000000"/>
+              </w:rPr>
+            </w:pPr>
+            <w:r>
+              <w:rPr>
+                <w:rFonts w:ascii="Calibri" w:hAnsi="Calibri" w:cs="Calibri"/>
+                <w:color w:val="000000"/>
+              </w:rPr>
+              <w:t>190</w:t>
+            </w:r>
+          </w:p>
+        </w:tc>
+        <w:tc>
+          <w:tcPr>
+            <w:tcW w:w="1063" w:type="dxa"/>
+          </w:tcPr>
+          <w:p>
+            <w:pPr>
+              <w:jc w:val="center"/>
+              <w:rPr>
+                <w:rFonts w:ascii="Calibri" w:hAnsi="Calibri" w:cs="Calibri"/>
+                <w:color w:val="000000"/>
+              </w:rPr>
+            </w:pPr>
+            <w:r>
+              <w:rPr>
+                <w:rFonts w:ascii="Calibri" w:hAnsi="Calibri" w:cs="Calibri"/>
+                <w:color w:val="000000"/>
+              </w:rPr>
+              <w:t>73.366</w:t>
+            </w:r>
+          </w:p>
+        </w:tc>
+        <w:tc>
+          <w:tcPr>
+            <w:tcW w:w="964" w:type="dxa"/>
+          </w:tcPr>
+          <w:p>
+            <w:pPr>
+              <w:jc w:val="center"/>
+              <w:rPr>
+                <w:rFonts w:ascii="Calibri" w:hAnsi="Calibri" w:cs="Calibri"/>
+                <w:color w:val="000000"/>
+              </w:rPr>
+            </w:pPr>
+            <w:r>
+              <w:rPr>
+                <w:rFonts w:ascii="Calibri" w:hAnsi="Calibri" w:cs="Calibri"/>
+                <w:color w:val="000000"/>
+              </w:rPr>
+              <w:t>86.030</w:t>
+            </w:r>
+          </w:p>
+        </w:tc>
+        <w:tc>
+          <w:tcPr>
+            <w:tcW w:w="908" w:type="dxa"/>
+          </w:tcPr>
+          <w:p>
+            <w:pPr>
+              <w:jc w:val="center"/>
+              <w:rPr>
+                <w:rFonts w:ascii="Calibri" w:hAnsi="Calibri" w:cs="Calibri"/>
+                <w:color w:val="000000"/>
+              </w:rPr>
+            </w:pPr>
+            <w:r>
+              <w:rPr>
+                <w:rFonts w:ascii="Calibri" w:hAnsi="Calibri" w:cs="Calibri"/>
+                <w:color w:val="000000"/>
+              </w:rPr>
+              <w:t>186</w:t>
             </w:r>
           </w:p>
         </w:tc>
@@ -524,55 +873,118 @@
       <w:tr>
         <w:tc>
           <w:tcPr>
-            <w:tcW w:w="2101" w:type="dxa"/>
-          </w:tcPr>
-          <w:p>
-            <w:pPr>
-              <w:spacing w:after="80"/>
-              <w:jc w:val="center"/>
-              <w:rPr>
-                <w:b/>
-              </w:rPr>
-            </w:pPr>
-            <w:r>
-              <w:rPr>
-                <w:b/>
-              </w:rPr>
-              <w:t>12</w:t>
-            </w:r>
-          </w:p>
-        </w:tc>
-        <w:tc>
-          <w:tcPr>
-            <w:tcW w:w="1967" w:type="dxa"/>
-          </w:tcPr>
-          <w:p>
-            <w:pPr>
-              <w:spacing w:after="80"/>
-              <w:jc w:val="center"/>
-            </w:pPr>
-            <w:r>
-              <w:t>110</w:t>
-            </w:r>
-          </w:p>
-        </w:tc>
-        <w:tc>
-          <w:tcPr>
-            <w:tcW w:w="2006" w:type="dxa"/>
-          </w:tcPr>
-          <w:p>
-            <w:pPr>
-              <w:spacing w:after="80"/>
-              <w:jc w:val="center"/>
-            </w:pPr>
-            <w:r>
-              <w:t>1,932</w:t>
-            </w:r>
-          </w:p>
-        </w:tc>
-        <w:tc>
-          <w:tcPr>
-            <w:tcW w:w="1638" w:type="dxa"/>
+            <w:tcW w:w="1408" w:type="dxa"/>
+          </w:tcPr>
+          <w:p>
+            <w:pPr>
+              <w:spacing w:after="80"/>
+              <w:jc w:val="center"/>
+              <w:rPr>
+                <w:b/>
+              </w:rPr>
+            </w:pPr>
+            <w:r>
+              <w:rPr>
+                <w:b/>
+              </w:rPr>
+              <w:t>10</w:t>
+            </w:r>
+          </w:p>
+        </w:tc>
+        <w:tc>
+          <w:tcPr>
+            <w:tcW w:w="1185" w:type="dxa"/>
+          </w:tcPr>
+          <w:p>
+            <w:pPr>
+              <w:spacing w:after="80"/>
+              <w:jc w:val="center"/>
+            </w:pPr>
+            <w:r>
+              <w:t>133</w:t>
+            </w:r>
+          </w:p>
+        </w:tc>
+        <w:tc>
+          <w:tcPr>
+            <w:tcW w:w="1248" w:type="dxa"/>
+          </w:tcPr>
+          <w:p>
+            <w:pPr>
+              <w:spacing w:after="80"/>
+              <w:jc w:val="center"/>
+            </w:pPr>
+            <w:r>
+              <w:t>3,290</w:t>
+            </w:r>
+          </w:p>
+        </w:tc>
+        <w:tc>
+          <w:tcPr>
+            <w:tcW w:w="1164" w:type="dxa"/>
+          </w:tcPr>
+          <w:p>
+            <w:pPr>
+              <w:jc w:val="center"/>
+              <w:rPr>
+                <w:rFonts w:ascii="Calibri" w:hAnsi="Calibri" w:cs="Calibri"/>
+                <w:color w:val="000000"/>
+              </w:rPr>
+            </w:pPr>
+            <w:r>
+              <w:rPr>
+                <w:rFonts w:ascii="Calibri" w:hAnsi="Calibri" w:cs="Calibri"/>
+                <w:color w:val="000000"/>
+              </w:rPr>
+              <w:t>74.874</w:t>
+            </w:r>
+          </w:p>
+        </w:tc>
+        <w:tc>
+          <w:tcPr>
+            <w:tcW w:w="876" w:type="dxa"/>
+          </w:tcPr>
+          <w:p>
+            <w:pPr>
+              <w:jc w:val="center"/>
+              <w:rPr>
+                <w:rFonts w:ascii="Calibri" w:hAnsi="Calibri" w:cs="Calibri"/>
+                <w:color w:val="000000"/>
+              </w:rPr>
+            </w:pPr>
+            <w:r>
+              <w:rPr>
+                <w:rFonts w:ascii="Calibri" w:hAnsi="Calibri" w:cs="Calibri"/>
+                <w:color w:val="000000"/>
+              </w:rPr>
+              <w:t>88.040</w:t>
+            </w:r>
+          </w:p>
+        </w:tc>
+        <w:tc>
+          <w:tcPr>
+            <w:tcW w:w="876" w:type="dxa"/>
+          </w:tcPr>
+          <w:p>
+            <w:pPr>
+              <w:jc w:val="center"/>
+              <w:rPr>
+                <w:rFonts w:ascii="Calibri" w:hAnsi="Calibri" w:cs="Calibri"/>
+                <w:color w:val="000000"/>
+              </w:rPr>
+            </w:pPr>
+            <w:r>
+              <w:rPr>
+                <w:rFonts w:ascii="Calibri" w:hAnsi="Calibri" w:cs="Calibri"/>
+                <w:color w:val="000000"/>
+              </w:rPr>
+              <w:t>190</w:t>
+            </w:r>
+          </w:p>
+        </w:tc>
+        <w:tc>
+          <w:tcPr>
+            <w:tcW w:w="1063" w:type="dxa"/>
           </w:tcPr>
           <w:p>
             <w:pPr>
@@ -593,22 +1005,43 @@
         </w:tc>
         <w:tc>
           <w:tcPr>
-            <w:tcW w:w="1638" w:type="dxa"/>
-          </w:tcPr>
-          <w:p>
-            <w:pPr>
-              <w:jc w:val="center"/>
-              <w:rPr>
-                <w:rFonts w:ascii="Calibri" w:hAnsi="Calibri" w:cs="Calibri"/>
-                <w:color w:val="000000"/>
-              </w:rPr>
-            </w:pPr>
-            <w:r>
-              <w:rPr>
-                <w:rFonts w:ascii="Calibri" w:hAnsi="Calibri" w:cs="Calibri"/>
-                <w:color w:val="000000"/>
-              </w:rPr>
-              <w:t>71.356</w:t>
+            <w:tcW w:w="964" w:type="dxa"/>
+          </w:tcPr>
+          <w:p>
+            <w:pPr>
+              <w:jc w:val="center"/>
+              <w:rPr>
+                <w:rFonts w:ascii="Calibri" w:hAnsi="Calibri" w:cs="Calibri"/>
+                <w:color w:val="000000"/>
+              </w:rPr>
+            </w:pPr>
+            <w:r>
+              <w:rPr>
+                <w:rFonts w:ascii="Calibri" w:hAnsi="Calibri" w:cs="Calibri"/>
+                <w:color w:val="000000"/>
+              </w:rPr>
+              <w:t>85.326</w:t>
+            </w:r>
+          </w:p>
+        </w:tc>
+        <w:tc>
+          <w:tcPr>
+            <w:tcW w:w="908" w:type="dxa"/>
+          </w:tcPr>
+          <w:p>
+            <w:pPr>
+              <w:jc w:val="center"/>
+              <w:rPr>
+                <w:rFonts w:ascii="Calibri" w:hAnsi="Calibri" w:cs="Calibri"/>
+                <w:color w:val="000000"/>
+              </w:rPr>
+            </w:pPr>
+            <w:r>
+              <w:rPr>
+                <w:rFonts w:ascii="Calibri" w:hAnsi="Calibri" w:cs="Calibri"/>
+                <w:color w:val="000000"/>
+              </w:rPr>
+              <w:t>187</w:t>
             </w:r>
           </w:p>
         </w:tc>
@@ -616,55 +1049,55 @@
       <w:tr>
         <w:tc>
           <w:tcPr>
-            <w:tcW w:w="2101" w:type="dxa"/>
-          </w:tcPr>
-          <w:p>
-            <w:pPr>
-              <w:spacing w:after="80"/>
-              <w:jc w:val="center"/>
-              <w:rPr>
-                <w:b/>
-              </w:rPr>
-            </w:pPr>
-            <w:r>
-              <w:rPr>
-                <w:b/>
-              </w:rPr>
-              <w:t>15</w:t>
-            </w:r>
-          </w:p>
-        </w:tc>
-        <w:tc>
-          <w:tcPr>
-            <w:tcW w:w="1967" w:type="dxa"/>
-          </w:tcPr>
-          <w:p>
-            <w:pPr>
-              <w:spacing w:after="80"/>
-              <w:jc w:val="center"/>
-            </w:pPr>
-            <w:r>
-              <w:t>88</w:t>
-            </w:r>
-          </w:p>
-        </w:tc>
-        <w:tc>
-          <w:tcPr>
-            <w:tcW w:w="2006" w:type="dxa"/>
-          </w:tcPr>
-          <w:p>
-            <w:pPr>
-              <w:spacing w:after="80"/>
-              <w:jc w:val="center"/>
-            </w:pPr>
-            <w:r>
-              <w:t>1,070</w:t>
-            </w:r>
-          </w:p>
-        </w:tc>
-        <w:tc>
-          <w:tcPr>
-            <w:tcW w:w="1638" w:type="dxa"/>
+            <w:tcW w:w="1408" w:type="dxa"/>
+          </w:tcPr>
+          <w:p>
+            <w:pPr>
+              <w:spacing w:after="80"/>
+              <w:jc w:val="center"/>
+              <w:rPr>
+                <w:b/>
+              </w:rPr>
+            </w:pPr>
+            <w:r>
+              <w:rPr>
+                <w:b/>
+              </w:rPr>
+              <w:t>12</w:t>
+            </w:r>
+          </w:p>
+        </w:tc>
+        <w:tc>
+          <w:tcPr>
+            <w:tcW w:w="1185" w:type="dxa"/>
+          </w:tcPr>
+          <w:p>
+            <w:pPr>
+              <w:spacing w:after="80"/>
+              <w:jc w:val="center"/>
+            </w:pPr>
+            <w:r>
+              <w:t>110</w:t>
+            </w:r>
+          </w:p>
+        </w:tc>
+        <w:tc>
+          <w:tcPr>
+            <w:tcW w:w="1248" w:type="dxa"/>
+          </w:tcPr>
+          <w:p>
+            <w:pPr>
+              <w:spacing w:after="80"/>
+              <w:jc w:val="center"/>
+            </w:pPr>
+            <w:r>
+              <w:t>1,932</w:t>
+            </w:r>
+          </w:p>
+        </w:tc>
+        <w:tc>
+          <w:tcPr>
+            <w:tcW w:w="1164" w:type="dxa"/>
           </w:tcPr>
           <w:p>
             <w:pPr>
@@ -685,22 +1118,106 @@
         </w:tc>
         <w:tc>
           <w:tcPr>
-            <w:tcW w:w="1638" w:type="dxa"/>
-          </w:tcPr>
-          <w:p>
-            <w:pPr>
-              <w:jc w:val="center"/>
-              <w:rPr>
-                <w:rFonts w:ascii="Calibri" w:hAnsi="Calibri" w:cs="Calibri"/>
-                <w:color w:val="000000"/>
-              </w:rPr>
-            </w:pPr>
-            <w:r>
-              <w:rPr>
-                <w:rFonts w:ascii="Calibri" w:hAnsi="Calibri" w:cs="Calibri"/>
-                <w:color w:val="000000"/>
-              </w:rPr>
-              <w:t>69.849</w:t>
+            <w:tcW w:w="876" w:type="dxa"/>
+          </w:tcPr>
+          <w:p>
+            <w:pPr>
+              <w:jc w:val="center"/>
+              <w:rPr>
+                <w:rFonts w:ascii="Calibri" w:hAnsi="Calibri" w:cs="Calibri"/>
+                <w:color w:val="000000"/>
+              </w:rPr>
+            </w:pPr>
+            <w:r>
+              <w:rPr>
+                <w:rFonts w:ascii="Calibri" w:hAnsi="Calibri" w:cs="Calibri"/>
+                <w:color w:val="000000"/>
+              </w:rPr>
+              <w:t>87.738</w:t>
+            </w:r>
+          </w:p>
+        </w:tc>
+        <w:tc>
+          <w:tcPr>
+            <w:tcW w:w="876" w:type="dxa"/>
+          </w:tcPr>
+          <w:p>
+            <w:pPr>
+              <w:jc w:val="center"/>
+              <w:rPr>
+                <w:rFonts w:ascii="Calibri" w:hAnsi="Calibri" w:cs="Calibri"/>
+                <w:color w:val="000000"/>
+              </w:rPr>
+            </w:pPr>
+            <w:r>
+              <w:rPr>
+                <w:rFonts w:ascii="Calibri" w:hAnsi="Calibri" w:cs="Calibri"/>
+                <w:color w:val="000000"/>
+              </w:rPr>
+              <w:t>190</w:t>
+            </w:r>
+          </w:p>
+        </w:tc>
+        <w:tc>
+          <w:tcPr>
+            <w:tcW w:w="1063" w:type="dxa"/>
+          </w:tcPr>
+          <w:p>
+            <w:pPr>
+              <w:jc w:val="center"/>
+              <w:rPr>
+                <w:rFonts w:ascii="Calibri" w:hAnsi="Calibri" w:cs="Calibri"/>
+                <w:color w:val="000000"/>
+              </w:rPr>
+            </w:pPr>
+            <w:r>
+              <w:rPr>
+                <w:rFonts w:ascii="Calibri" w:hAnsi="Calibri" w:cs="Calibri"/>
+                <w:color w:val="000000"/>
+              </w:rPr>
+              <w:t>71.356</w:t>
+            </w:r>
+          </w:p>
+        </w:tc>
+        <w:tc>
+          <w:tcPr>
+            <w:tcW w:w="964" w:type="dxa"/>
+          </w:tcPr>
+          <w:p>
+            <w:pPr>
+              <w:jc w:val="center"/>
+              <w:rPr>
+                <w:rFonts w:ascii="Calibri" w:hAnsi="Calibri" w:cs="Calibri"/>
+                <w:color w:val="000000"/>
+              </w:rPr>
+            </w:pPr>
+            <w:r>
+              <w:rPr>
+                <w:rFonts w:ascii="Calibri" w:hAnsi="Calibri" w:cs="Calibri"/>
+                <w:color w:val="000000"/>
+              </w:rPr>
+              <w:t>85.628</w:t>
+            </w:r>
+          </w:p>
+        </w:tc>
+        <w:tc>
+          <w:tcPr>
+            <w:tcW w:w="908" w:type="dxa"/>
+          </w:tcPr>
+          <w:p>
+            <w:pPr>
+              <w:jc w:val="center"/>
+              <w:rPr>
+                <w:rFonts w:ascii="Calibri" w:hAnsi="Calibri" w:cs="Calibri"/>
+                <w:color w:val="000000"/>
+              </w:rPr>
+            </w:pPr>
+            <w:r>
+              <w:rPr>
+                <w:rFonts w:ascii="Calibri" w:hAnsi="Calibri" w:cs="Calibri"/>
+                <w:color w:val="000000"/>
+              </w:rPr>
+              <w:t>190</w:t>
             </w:r>
           </w:p>
         </w:tc>
@@ -708,91 +1225,175 @@
       <w:tr>
         <w:tc>
           <w:tcPr>
-            <w:tcW w:w="2101" w:type="dxa"/>
-          </w:tcPr>
-          <w:p>
-            <w:pPr>
-              <w:spacing w:after="80"/>
-              <w:jc w:val="center"/>
-              <w:rPr>
-                <w:b/>
-              </w:rPr>
-            </w:pPr>
-            <w:r>
-              <w:rPr>
-                <w:b/>
-              </w:rPr>
-              <w:t>18</w:t>
-            </w:r>
-          </w:p>
-        </w:tc>
-        <w:tc>
-          <w:tcPr>
-            <w:tcW w:w="1967" w:type="dxa"/>
-          </w:tcPr>
-          <w:p>
-            <w:pPr>
-              <w:spacing w:after="80"/>
-              <w:jc w:val="center"/>
-            </w:pPr>
-            <w:r>
-              <w:t>74</w:t>
-            </w:r>
-          </w:p>
-        </w:tc>
-        <w:tc>
-          <w:tcPr>
-            <w:tcW w:w="2006" w:type="dxa"/>
-          </w:tcPr>
-          <w:p>
-            <w:pPr>
-              <w:spacing w:after="80"/>
-              <w:jc w:val="center"/>
-            </w:pPr>
-            <w:r>
-              <w:t>706</w:t>
-            </w:r>
-          </w:p>
-        </w:tc>
-        <w:tc>
-          <w:tcPr>
-            <w:tcW w:w="1638" w:type="dxa"/>
-          </w:tcPr>
-          <w:p>
-            <w:pPr>
-              <w:jc w:val="center"/>
-              <w:rPr>
-                <w:rFonts w:ascii="Calibri" w:hAnsi="Calibri" w:cs="Calibri"/>
-                <w:color w:val="000000"/>
-              </w:rPr>
-            </w:pPr>
-            <w:r>
-              <w:rPr>
-                <w:rFonts w:ascii="Calibri" w:hAnsi="Calibri" w:cs="Calibri"/>
-                <w:color w:val="000000"/>
-              </w:rPr>
-              <w:t>63.316</w:t>
-            </w:r>
-          </w:p>
-        </w:tc>
-        <w:tc>
-          <w:tcPr>
-            <w:tcW w:w="1638" w:type="dxa"/>
-          </w:tcPr>
-          <w:p>
-            <w:pPr>
-              <w:jc w:val="center"/>
-              <w:rPr>
-                <w:rFonts w:ascii="Calibri" w:hAnsi="Calibri" w:cs="Calibri"/>
-                <w:color w:val="000000"/>
-              </w:rPr>
-            </w:pPr>
-            <w:r>
-              <w:rPr>
-                <w:rFonts w:ascii="Calibri" w:hAnsi="Calibri" w:cs="Calibri"/>
-                <w:color w:val="000000"/>
-              </w:rPr>
-              <w:t>60.301</w:t>
+            <w:tcW w:w="1408" w:type="dxa"/>
+          </w:tcPr>
+          <w:p>
+            <w:pPr>
+              <w:spacing w:after="80"/>
+              <w:jc w:val="center"/>
+              <w:rPr>
+                <w:b/>
+              </w:rPr>
+            </w:pPr>
+            <w:r>
+              <w:rPr>
+                <w:b/>
+              </w:rPr>
+              <w:t>15</w:t>
+            </w:r>
+          </w:p>
+        </w:tc>
+        <w:tc>
+          <w:tcPr>
+            <w:tcW w:w="1185" w:type="dxa"/>
+          </w:tcPr>
+          <w:p>
+            <w:pPr>
+              <w:spacing w:after="80"/>
+              <w:jc w:val="center"/>
+            </w:pPr>
+            <w:r>
+              <w:t>88</w:t>
+            </w:r>
+          </w:p>
+        </w:tc>
+        <w:tc>
+          <w:tcPr>
+            <w:tcW w:w="1248" w:type="dxa"/>
+          </w:tcPr>
+          <w:p>
+            <w:pPr>
+              <w:spacing w:after="80"/>
+              <w:jc w:val="center"/>
+            </w:pPr>
+            <w:r>
+              <w:t>1,070</w:t>
+            </w:r>
+          </w:p>
+        </w:tc>
+        <w:tc>
+          <w:tcPr>
+            <w:tcW w:w="1164" w:type="dxa"/>
+          </w:tcPr>
+          <w:p>
+            <w:pPr>
+              <w:jc w:val="center"/>
+              <w:rPr>
+                <w:rFonts w:ascii="Calibri" w:hAnsi="Calibri" w:cs="Calibri"/>
+                <w:color w:val="000000"/>
+              </w:rPr>
+            </w:pPr>
+            <w:r>
+              <w:rPr>
+                <w:rFonts w:ascii="Calibri" w:hAnsi="Calibri" w:cs="Calibri"/>
+                <w:color w:val="000000"/>
+              </w:rPr>
+              <w:t>71.859</w:t>
+            </w:r>
+          </w:p>
+        </w:tc>
+        <w:tc>
+          <w:tcPr>
+            <w:tcW w:w="876" w:type="dxa"/>
+          </w:tcPr>
+          <w:p>
+            <w:pPr>
+              <w:jc w:val="center"/>
+              <w:rPr>
+                <w:rFonts w:ascii="Calibri" w:hAnsi="Calibri" w:cs="Calibri"/>
+                <w:color w:val="000000"/>
+              </w:rPr>
+            </w:pPr>
+            <w:r>
+              <w:rPr>
+                <w:rFonts w:ascii="Calibri" w:hAnsi="Calibri" w:cs="Calibri"/>
+                <w:color w:val="000000"/>
+              </w:rPr>
+              <w:t>86.633</w:t>
+            </w:r>
+          </w:p>
+        </w:tc>
+        <w:tc>
+          <w:tcPr>
+            <w:tcW w:w="876" w:type="dxa"/>
+          </w:tcPr>
+          <w:p>
+            <w:pPr>
+              <w:jc w:val="center"/>
+              <w:rPr>
+                <w:rFonts w:ascii="Calibri" w:hAnsi="Calibri" w:cs="Calibri"/>
+                <w:color w:val="000000"/>
+              </w:rPr>
+            </w:pPr>
+            <w:r>
+              <w:rPr>
+                <w:rFonts w:ascii="Calibri" w:hAnsi="Calibri" w:cs="Calibri"/>
+                <w:color w:val="000000"/>
+              </w:rPr>
+              <w:t>186</w:t>
+            </w:r>
+          </w:p>
+        </w:tc>
+        <w:tc>
+          <w:tcPr>
+            <w:tcW w:w="1063" w:type="dxa"/>
+          </w:tcPr>
+          <w:p>
+            <w:pPr>
+              <w:jc w:val="center"/>
+              <w:rPr>
+                <w:rFonts w:ascii="Calibri" w:hAnsi="Calibri" w:cs="Calibri"/>
+                <w:color w:val="000000"/>
+              </w:rPr>
+            </w:pPr>
+            <w:r>
+              <w:rPr>
+                <w:rFonts w:ascii="Calibri" w:hAnsi="Calibri" w:cs="Calibri"/>
+                <w:color w:val="000000"/>
+              </w:rPr>
+              <w:t>69.849</w:t>
+            </w:r>
+          </w:p>
+        </w:tc>
+        <w:tc>
+          <w:tcPr>
+            <w:tcW w:w="964" w:type="dxa"/>
+          </w:tcPr>
+          <w:p>
+            <w:pPr>
+              <w:jc w:val="center"/>
+              <w:rPr>
+                <w:rFonts w:ascii="Calibri" w:hAnsi="Calibri" w:cs="Calibri"/>
+                <w:color w:val="000000"/>
+              </w:rPr>
+            </w:pPr>
+            <w:r>
+              <w:rPr>
+                <w:rFonts w:ascii="Calibri" w:hAnsi="Calibri" w:cs="Calibri"/>
+                <w:color w:val="000000"/>
+              </w:rPr>
+              <w:t>82.512</w:t>
+            </w:r>
+          </w:p>
+        </w:tc>
+        <w:tc>
+          <w:tcPr>
+            <w:tcW w:w="908" w:type="dxa"/>
+          </w:tcPr>
+          <w:p>
+            <w:pPr>
+              <w:jc w:val="center"/>
+              <w:rPr>
+                <w:rFonts w:ascii="Calibri" w:hAnsi="Calibri" w:cs="Calibri"/>
+                <w:color w:val="000000"/>
+              </w:rPr>
+            </w:pPr>
+            <w:r>
+              <w:rPr>
+                <w:rFonts w:ascii="Calibri" w:hAnsi="Calibri" w:cs="Calibri"/>
+                <w:color w:val="000000"/>
+              </w:rPr>
+              <w:t>185</w:t>
             </w:r>
           </w:p>
         </w:tc>
@@ -800,55 +1401,118 @@
       <w:tr>
         <w:tc>
           <w:tcPr>
-            <w:tcW w:w="2101" w:type="dxa"/>
-          </w:tcPr>
-          <w:p>
-            <w:pPr>
-              <w:spacing w:after="80"/>
-              <w:jc w:val="center"/>
-              <w:rPr>
-                <w:b/>
-              </w:rPr>
-            </w:pPr>
-            <w:r>
-              <w:rPr>
-                <w:b/>
-              </w:rPr>
-              <w:t>20</w:t>
-            </w:r>
-          </w:p>
-        </w:tc>
-        <w:tc>
-          <w:tcPr>
-            <w:tcW w:w="1967" w:type="dxa"/>
-          </w:tcPr>
-          <w:p>
-            <w:pPr>
-              <w:spacing w:after="80"/>
-              <w:jc w:val="center"/>
-            </w:pPr>
-            <w:r>
-              <w:t>64</w:t>
-            </w:r>
-          </w:p>
-        </w:tc>
-        <w:tc>
-          <w:tcPr>
-            <w:tcW w:w="2006" w:type="dxa"/>
-          </w:tcPr>
-          <w:p>
-            <w:pPr>
-              <w:spacing w:after="80"/>
-              <w:jc w:val="center"/>
-            </w:pPr>
-            <w:r>
-              <w:t>528</w:t>
-            </w:r>
-          </w:p>
-        </w:tc>
-        <w:tc>
-          <w:tcPr>
-            <w:tcW w:w="1638" w:type="dxa"/>
+            <w:tcW w:w="1408" w:type="dxa"/>
+          </w:tcPr>
+          <w:p>
+            <w:pPr>
+              <w:spacing w:after="80"/>
+              <w:jc w:val="center"/>
+              <w:rPr>
+                <w:b/>
+              </w:rPr>
+            </w:pPr>
+            <w:r>
+              <w:rPr>
+                <w:b/>
+              </w:rPr>
+              <w:t>18</w:t>
+            </w:r>
+          </w:p>
+        </w:tc>
+        <w:tc>
+          <w:tcPr>
+            <w:tcW w:w="1185" w:type="dxa"/>
+          </w:tcPr>
+          <w:p>
+            <w:pPr>
+              <w:spacing w:after="80"/>
+              <w:jc w:val="center"/>
+            </w:pPr>
+            <w:r>
+              <w:t>74</w:t>
+            </w:r>
+          </w:p>
+        </w:tc>
+        <w:tc>
+          <w:tcPr>
+            <w:tcW w:w="1248" w:type="dxa"/>
+          </w:tcPr>
+          <w:p>
+            <w:pPr>
+              <w:spacing w:after="80"/>
+              <w:jc w:val="center"/>
+            </w:pPr>
+            <w:r>
+              <w:t>706</w:t>
+            </w:r>
+          </w:p>
+        </w:tc>
+        <w:tc>
+          <w:tcPr>
+            <w:tcW w:w="1164" w:type="dxa"/>
+          </w:tcPr>
+          <w:p>
+            <w:pPr>
+              <w:jc w:val="center"/>
+              <w:rPr>
+                <w:rFonts w:ascii="Calibri" w:hAnsi="Calibri" w:cs="Calibri"/>
+                <w:color w:val="000000"/>
+              </w:rPr>
+            </w:pPr>
+            <w:r>
+              <w:rPr>
+                <w:rFonts w:ascii="Calibri" w:hAnsi="Calibri" w:cs="Calibri"/>
+                <w:color w:val="000000"/>
+              </w:rPr>
+              <w:t>63.316</w:t>
+            </w:r>
+          </w:p>
+        </w:tc>
+        <w:tc>
+          <w:tcPr>
+            <w:tcW w:w="876" w:type="dxa"/>
+          </w:tcPr>
+          <w:p>
+            <w:pPr>
+              <w:jc w:val="center"/>
+              <w:rPr>
+                <w:rFonts w:ascii="Calibri" w:hAnsi="Calibri" w:cs="Calibri"/>
+                <w:color w:val="000000"/>
+              </w:rPr>
+            </w:pPr>
+            <w:r>
+              <w:rPr>
+                <w:rFonts w:ascii="Calibri" w:hAnsi="Calibri" w:cs="Calibri"/>
+                <w:color w:val="000000"/>
+              </w:rPr>
+              <w:t>82.512</w:t>
+            </w:r>
+          </w:p>
+        </w:tc>
+        <w:tc>
+          <w:tcPr>
+            <w:tcW w:w="876" w:type="dxa"/>
+          </w:tcPr>
+          <w:p>
+            <w:pPr>
+              <w:jc w:val="center"/>
+              <w:rPr>
+                <w:rFonts w:ascii="Calibri" w:hAnsi="Calibri" w:cs="Calibri"/>
+                <w:color w:val="000000"/>
+              </w:rPr>
+            </w:pPr>
+            <w:r>
+              <w:rPr>
+                <w:rFonts w:ascii="Calibri" w:hAnsi="Calibri" w:cs="Calibri"/>
+                <w:color w:val="000000"/>
+              </w:rPr>
+              <w:t>184</w:t>
+            </w:r>
+          </w:p>
+        </w:tc>
+        <w:tc>
+          <w:tcPr>
+            <w:tcW w:w="1063" w:type="dxa"/>
           </w:tcPr>
           <w:p>
             <w:pPr>
@@ -869,22 +1533,43 @@
         </w:tc>
         <w:tc>
           <w:tcPr>
-            <w:tcW w:w="1638" w:type="dxa"/>
-          </w:tcPr>
-          <w:p>
-            <w:pPr>
-              <w:jc w:val="center"/>
-              <w:rPr>
-                <w:rFonts w:ascii="Calibri" w:hAnsi="Calibri" w:cs="Calibri"/>
-                <w:color w:val="000000"/>
-              </w:rPr>
-            </w:pPr>
-            <w:r>
-              <w:rPr>
-                <w:rFonts w:ascii="Calibri" w:hAnsi="Calibri" w:cs="Calibri"/>
-                <w:color w:val="000000"/>
-              </w:rPr>
-              <w:t>57.788</w:t>
+            <w:tcW w:w="964" w:type="dxa"/>
+          </w:tcPr>
+          <w:p>
+            <w:pPr>
+              <w:jc w:val="center"/>
+              <w:rPr>
+                <w:rFonts w:ascii="Calibri" w:hAnsi="Calibri" w:cs="Calibri"/>
+                <w:color w:val="000000"/>
+              </w:rPr>
+            </w:pPr>
+            <w:r>
+              <w:rPr>
+                <w:rFonts w:ascii="Calibri" w:hAnsi="Calibri" w:cs="Calibri"/>
+                <w:color w:val="000000"/>
+              </w:rPr>
+              <w:t>78.894</w:t>
+            </w:r>
+          </w:p>
+        </w:tc>
+        <w:tc>
+          <w:tcPr>
+            <w:tcW w:w="908" w:type="dxa"/>
+          </w:tcPr>
+          <w:p>
+            <w:pPr>
+              <w:jc w:val="center"/>
+              <w:rPr>
+                <w:rFonts w:ascii="Calibri" w:hAnsi="Calibri" w:cs="Calibri"/>
+                <w:color w:val="000000"/>
+              </w:rPr>
+            </w:pPr>
+            <w:r>
+              <w:rPr>
+                <w:rFonts w:ascii="Calibri" w:hAnsi="Calibri" w:cs="Calibri"/>
+                <w:color w:val="000000"/>
+              </w:rPr>
+              <w:t>179</w:t>
             </w:r>
           </w:p>
         </w:tc>
@@ -892,7 +1577,183 @@
       <w:tr>
         <w:tc>
           <w:tcPr>
-            <w:tcW w:w="2101" w:type="dxa"/>
+            <w:tcW w:w="1408" w:type="dxa"/>
+          </w:tcPr>
+          <w:p>
+            <w:pPr>
+              <w:spacing w:after="80"/>
+              <w:jc w:val="center"/>
+              <w:rPr>
+                <w:b/>
+              </w:rPr>
+            </w:pPr>
+            <w:r>
+              <w:rPr>
+                <w:b/>
+              </w:rPr>
+              <w:t>20</w:t>
+            </w:r>
+          </w:p>
+        </w:tc>
+        <w:tc>
+          <w:tcPr>
+            <w:tcW w:w="1185" w:type="dxa"/>
+          </w:tcPr>
+          <w:p>
+            <w:pPr>
+              <w:spacing w:after="80"/>
+              <w:jc w:val="center"/>
+            </w:pPr>
+            <w:r>
+              <w:t>64</w:t>
+            </w:r>
+          </w:p>
+        </w:tc>
+        <w:tc>
+          <w:tcPr>
+            <w:tcW w:w="1248" w:type="dxa"/>
+          </w:tcPr>
+          <w:p>
+            <w:pPr>
+              <w:spacing w:after="80"/>
+              <w:jc w:val="center"/>
+            </w:pPr>
+            <w:r>
+              <w:t>528</w:t>
+            </w:r>
+          </w:p>
+        </w:tc>
+        <w:tc>
+          <w:tcPr>
+            <w:tcW w:w="1164" w:type="dxa"/>
+          </w:tcPr>
+          <w:p>
+            <w:pPr>
+              <w:jc w:val="center"/>
+              <w:rPr>
+                <w:rFonts w:ascii="Calibri" w:hAnsi="Calibri" w:cs="Calibri"/>
+                <w:color w:val="000000"/>
+              </w:rPr>
+            </w:pPr>
+            <w:r>
+              <w:rPr>
+                <w:rFonts w:ascii="Calibri" w:hAnsi="Calibri" w:cs="Calibri"/>
+                <w:color w:val="000000"/>
+              </w:rPr>
+              <w:t>60.301</w:t>
+            </w:r>
+          </w:p>
+        </w:tc>
+        <w:tc>
+          <w:tcPr>
+            <w:tcW w:w="876" w:type="dxa"/>
+          </w:tcPr>
+          <w:p>
+            <w:pPr>
+              <w:jc w:val="center"/>
+              <w:rPr>
+                <w:rFonts w:ascii="Calibri" w:hAnsi="Calibri" w:cs="Calibri"/>
+                <w:color w:val="000000"/>
+              </w:rPr>
+            </w:pPr>
+            <w:r>
+              <w:rPr>
+                <w:rFonts w:ascii="Calibri" w:hAnsi="Calibri" w:cs="Calibri"/>
+                <w:color w:val="000000"/>
+              </w:rPr>
+              <w:t>80.201</w:t>
+            </w:r>
+          </w:p>
+        </w:tc>
+        <w:tc>
+          <w:tcPr>
+            <w:tcW w:w="876" w:type="dxa"/>
+          </w:tcPr>
+          <w:p>
+            <w:pPr>
+              <w:jc w:val="center"/>
+              <w:rPr>
+                <w:rFonts w:ascii="Calibri" w:hAnsi="Calibri" w:cs="Calibri"/>
+                <w:color w:val="000000"/>
+              </w:rPr>
+            </w:pPr>
+            <w:r>
+              <w:rPr>
+                <w:rFonts w:ascii="Calibri" w:hAnsi="Calibri" w:cs="Calibri"/>
+                <w:color w:val="000000"/>
+              </w:rPr>
+              <w:t>180</w:t>
+            </w:r>
+          </w:p>
+        </w:tc>
+        <w:tc>
+          <w:tcPr>
+            <w:tcW w:w="1063" w:type="dxa"/>
+          </w:tcPr>
+          <w:p>
+            <w:pPr>
+              <w:jc w:val="center"/>
+              <w:rPr>
+                <w:rFonts w:ascii="Calibri" w:hAnsi="Calibri" w:cs="Calibri"/>
+                <w:color w:val="000000"/>
+              </w:rPr>
+            </w:pPr>
+            <w:r>
+              <w:rPr>
+                <w:rFonts w:ascii="Calibri" w:hAnsi="Calibri" w:cs="Calibri"/>
+                <w:color w:val="000000"/>
+              </w:rPr>
+              <w:t>57.788</w:t>
+            </w:r>
+          </w:p>
+        </w:tc>
+        <w:tc>
+          <w:tcPr>
+            <w:tcW w:w="964" w:type="dxa"/>
+          </w:tcPr>
+          <w:p>
+            <w:pPr>
+              <w:jc w:val="center"/>
+              <w:rPr>
+                <w:rFonts w:ascii="Calibri" w:hAnsi="Calibri" w:cs="Calibri"/>
+                <w:color w:val="000000"/>
+              </w:rPr>
+            </w:pPr>
+            <w:r>
+              <w:rPr>
+                <w:rFonts w:ascii="Calibri" w:hAnsi="Calibri" w:cs="Calibri"/>
+                <w:color w:val="000000"/>
+              </w:rPr>
+              <w:t>76.884</w:t>
+            </w:r>
+          </w:p>
+        </w:tc>
+        <w:tc>
+          <w:tcPr>
+            <w:tcW w:w="908" w:type="dxa"/>
+          </w:tcPr>
+          <w:p>
+            <w:pPr>
+              <w:jc w:val="center"/>
+              <w:rPr>
+                <w:rFonts w:ascii="Calibri" w:hAnsi="Calibri" w:cs="Calibri"/>
+                <w:color w:val="000000"/>
+              </w:rPr>
+            </w:pPr>
+            <w:r>
+              <w:rPr>
+                <w:rFonts w:ascii="Calibri" w:hAnsi="Calibri" w:cs="Calibri"/>
+                <w:color w:val="000000"/>
+              </w:rPr>
+              <w:t>177</w:t>
+            </w:r>
+          </w:p>
+        </w:tc>
+      </w:tr>
+      <w:tr>
+        <w:tc>
+          <w:tcPr>
+            <w:tcW w:w="1408" w:type="dxa"/>
           </w:tcPr>
           <w:p>
             <w:pPr>
@@ -912,7 +1773,7 @@
         </w:tc>
         <w:tc>
           <w:tcPr>
-            <w:tcW w:w="1967" w:type="dxa"/>
+            <w:tcW w:w="1185" w:type="dxa"/>
           </w:tcPr>
           <w:p>
             <w:pPr>
@@ -926,7 +1787,7 @@
         </w:tc>
         <w:tc>
           <w:tcPr>
-            <w:tcW w:w="2006" w:type="dxa"/>
+            <w:tcW w:w="1248" w:type="dxa"/>
           </w:tcPr>
           <w:p>
             <w:pPr>
@@ -940,7 +1801,7 @@
         </w:tc>
         <w:tc>
           <w:tcPr>
-            <w:tcW w:w="1638" w:type="dxa"/>
+            <w:tcW w:w="1164" w:type="dxa"/>
           </w:tcPr>
           <w:p>
             <w:pPr>
@@ -961,7 +1822,49 @@
         </w:tc>
         <w:tc>
           <w:tcPr>
-            <w:tcW w:w="1638" w:type="dxa"/>
+            <w:tcW w:w="876" w:type="dxa"/>
+          </w:tcPr>
+          <w:p>
+            <w:pPr>
+              <w:jc w:val="center"/>
+              <w:rPr>
+                <w:rFonts w:ascii="Calibri" w:hAnsi="Calibri" w:cs="Calibri"/>
+                <w:color w:val="000000"/>
+              </w:rPr>
+            </w:pPr>
+            <w:r>
+              <w:rPr>
+                <w:rFonts w:ascii="Calibri" w:hAnsi="Calibri" w:cs="Calibri"/>
+                <w:color w:val="000000"/>
+              </w:rPr>
+              <w:t>76.683</w:t>
+            </w:r>
+          </w:p>
+        </w:tc>
+        <w:tc>
+          <w:tcPr>
+            <w:tcW w:w="876" w:type="dxa"/>
+          </w:tcPr>
+          <w:p>
+            <w:pPr>
+              <w:jc w:val="center"/>
+              <w:rPr>
+                <w:rFonts w:ascii="Calibri" w:hAnsi="Calibri" w:cs="Calibri"/>
+                <w:color w:val="000000"/>
+              </w:rPr>
+            </w:pPr>
+            <w:r>
+              <w:rPr>
+                <w:rFonts w:ascii="Calibri" w:hAnsi="Calibri" w:cs="Calibri"/>
+                <w:color w:val="000000"/>
+              </w:rPr>
+              <w:t>176</w:t>
+            </w:r>
+          </w:p>
+        </w:tc>
+        <w:tc>
+          <w:tcPr>
+            <w:tcW w:w="1063" w:type="dxa"/>
           </w:tcPr>
           <w:p>
             <w:pPr>
@@ -977,11 +1880,87 @@
                 <w:color w:val="000000"/>
               </w:rPr>
               <w:t>51.256</w:t>
+            </w:r>
+          </w:p>
+        </w:tc>
+        <w:tc>
+          <w:tcPr>
+            <w:tcW w:w="964" w:type="dxa"/>
+          </w:tcPr>
+          <w:p>
+            <w:pPr>
+              <w:jc w:val="center"/>
+              <w:rPr>
+                <w:rFonts w:ascii="Calibri" w:hAnsi="Calibri" w:cs="Calibri"/>
+                <w:color w:val="000000"/>
+              </w:rPr>
+            </w:pPr>
+            <w:r>
+              <w:rPr>
+                <w:rFonts w:ascii="Calibri" w:hAnsi="Calibri" w:cs="Calibri"/>
+                <w:color w:val="000000"/>
+              </w:rPr>
+              <w:t>73.969</w:t>
+            </w:r>
+            <w:bookmarkStart w:id="0" w:name="_GoBack"/>
+            <w:bookmarkEnd w:id="0"/>
+          </w:p>
+        </w:tc>
+        <w:tc>
+          <w:tcPr>
+            <w:tcW w:w="908" w:type="dxa"/>
+          </w:tcPr>
+          <w:p>
+            <w:pPr>
+              <w:jc w:val="center"/>
+              <w:rPr>
+                <w:rFonts w:ascii="Calibri" w:hAnsi="Calibri" w:cs="Calibri"/>
+                <w:color w:val="000000"/>
+              </w:rPr>
+            </w:pPr>
+            <w:r>
+              <w:rPr>
+                <w:rFonts w:ascii="Calibri" w:hAnsi="Calibri" w:cs="Calibri"/>
+                <w:color w:val="000000"/>
+              </w:rPr>
+              <w:t>175</w:t>
             </w:r>
           </w:p>
         </w:tc>
       </w:tr>
     </w:tbl>
+    <w:p>
+      <w:pPr>
+        <w:spacing w:after="80"/>
+        <w:rPr>
+          <w:b/>
+          <w:sz w:val="28"/>
+        </w:rPr>
+      </w:pPr>
+      <w:r>
+        <w:rPr>
+          <w:b/>
+          <w:sz w:val="28"/>
+        </w:rPr>
+        <w:t xml:space="preserve">Data </w:t>
+      </w:r>
+      <w:proofErr w:type="gramStart"/>
+      <w:r>
+        <w:rPr>
+          <w:b/>
+          <w:sz w:val="28"/>
+        </w:rPr>
+        <w:t>Test :</w:t>
+      </w:r>
+      <w:proofErr w:type="gramEnd"/>
+      <w:r>
+        <w:rPr>
+          <w:b/>
+          <w:sz w:val="28"/>
+        </w:rPr>
+        <w:t xml:space="preserve"> 199</w:t>
+      </w:r>
+    </w:p>
     <w:p>
       <w:pPr>
         <w:spacing w:after="80"/>

</xml_diff>